<commit_message>
Fixed dtree to stop at the correct time. Updated report.
</commit_message>
<xml_diff>
--- a/CS478-ML/Projects/DTreeProjectReport.docx
+++ b/CS478-ML/Projects/DTreeProjectReport.docx
@@ -198,13 +198,13 @@
         <w:tblLook w:val="04A0" w:firstRow="1" w:lastRow="0" w:firstColumn="1" w:lastColumn="0" w:noHBand="0" w:noVBand="1"/>
       </w:tblPr>
       <w:tblGrid>
-        <w:gridCol w:w="4984"/>
-        <w:gridCol w:w="5072"/>
+        <w:gridCol w:w="4966"/>
+        <w:gridCol w:w="5090"/>
       </w:tblGrid>
       <w:tr>
         <w:tc>
           <w:tcPr>
-            <w:tcW w:w="5508" w:type="dxa"/>
+            <w:tcW w:w="4966" w:type="dxa"/>
           </w:tcPr>
           <w:p>
             <w:pPr>
@@ -426,7 +426,7 @@
         </w:tc>
         <w:tc>
           <w:tcPr>
-            <w:tcW w:w="5508" w:type="dxa"/>
+            <w:tcW w:w="5090" w:type="dxa"/>
           </w:tcPr>
           <w:p>
             <w:pPr>
@@ -481,7 +481,7 @@
                 <w:rFonts w:ascii="Times" w:eastAsia="Times New Roman" w:hAnsi="Times" w:cs="Times New Roman"/>
                 <w:color w:val="000000"/>
               </w:rPr>
-              <w:t>Rep: 0, Fold: 1, Accuracy: 0.5</w:t>
+              <w:t>Rep: 0, Fold: 1, Accuracy: 1</w:t>
             </w:r>
           </w:p>
           <w:p>
@@ -499,7 +499,7 @@
                 <w:rFonts w:ascii="Times" w:eastAsia="Times New Roman" w:hAnsi="Times" w:cs="Times New Roman"/>
                 <w:color w:val="000000"/>
               </w:rPr>
-              <w:t>Rep: 0, Fold: 2, Accuracy: 1</w:t>
+              <w:t>Rep: 0, Fold: 2, Accuracy: 0.5</w:t>
             </w:r>
           </w:p>
           <w:p>
@@ -517,7 +517,7 @@
                 <w:rFonts w:ascii="Times" w:eastAsia="Times New Roman" w:hAnsi="Times" w:cs="Times New Roman"/>
                 <w:color w:val="000000"/>
               </w:rPr>
-              <w:t>Rep: 0, Fold: 3, Accuracy: 0.5</w:t>
+              <w:t>Rep: 0, Fold: 3, Accuracy: 1</w:t>
             </w:r>
           </w:p>
           <w:p>
@@ -535,7 +535,7 @@
                 <w:rFonts w:ascii="Times" w:eastAsia="Times New Roman" w:hAnsi="Times" w:cs="Times New Roman"/>
                 <w:color w:val="000000"/>
               </w:rPr>
-              <w:t>Rep: 0, Fold: 4, Accuracy: 0</w:t>
+              <w:t>Rep: 0, Fold: 4, Accuracy: 1</w:t>
             </w:r>
           </w:p>
           <w:p>
@@ -571,7 +571,7 @@
                 <w:rFonts w:ascii="Times" w:eastAsia="Times New Roman" w:hAnsi="Times" w:cs="Times New Roman"/>
                 <w:color w:val="000000"/>
               </w:rPr>
-              <w:t>Rep: 0, Fold: 6, Accuracy: 1</w:t>
+              <w:t>Rep: 0, Fold: 6, Accuracy: 0.5</w:t>
             </w:r>
           </w:p>
           <w:p>
@@ -589,7 +589,7 @@
                 <w:rFonts w:ascii="Times" w:eastAsia="Times New Roman" w:hAnsi="Times" w:cs="Times New Roman"/>
                 <w:color w:val="000000"/>
               </w:rPr>
-              <w:t>Rep: 0, Fold: 7, Accuracy: 1</w:t>
+              <w:t>Rep: 0, Fold: 7, Accuracy: 0.5</w:t>
             </w:r>
           </w:p>
           <w:p>
@@ -625,24 +625,31 @@
                 <w:rFonts w:ascii="Times" w:eastAsia="Times New Roman" w:hAnsi="Times" w:cs="Times New Roman"/>
                 <w:color w:val="000000"/>
               </w:rPr>
-              <w:t>Rep: 0, Fold: 9, Accuracy: 1</w:t>
-            </w:r>
-          </w:p>
-          <w:p>
-            <w:pPr>
-              <w:spacing w:line="270" w:lineRule="atLeast"/>
-              <w:textAlignment w:val="baseline"/>
-              <w:rPr>
-                <w:rFonts w:ascii="Times" w:eastAsia="Times New Roman" w:hAnsi="Times" w:cs="Times New Roman"/>
-                <w:color w:val="000000"/>
-              </w:rPr>
-            </w:pPr>
-            <w:r>
-              <w:rPr>
-                <w:rFonts w:ascii="Times" w:eastAsia="Times New Roman" w:hAnsi="Times" w:cs="Times New Roman"/>
-                <w:color w:val="000000"/>
-              </w:rPr>
-              <w:t xml:space="preserve">                Mean predictive accuracy: </w:t>
+              <w:t>Rep: 0, Fold: 9, Accuracy: 0</w:t>
+            </w:r>
+          </w:p>
+          <w:p>
+            <w:pPr>
+              <w:spacing w:line="270" w:lineRule="atLeast"/>
+              <w:textAlignment w:val="baseline"/>
+              <w:rPr>
+                <w:rFonts w:ascii="Times" w:eastAsia="Times New Roman" w:hAnsi="Times" w:cs="Times New Roman"/>
+                <w:color w:val="000000"/>
+              </w:rPr>
+            </w:pPr>
+            <w:r>
+              <w:rPr>
+                <w:rFonts w:ascii="Times" w:eastAsia="Times New Roman" w:hAnsi="Times" w:cs="Times New Roman"/>
+                <w:color w:val="000000"/>
+              </w:rPr>
+              <w:t xml:space="preserve">               </w:t>
+            </w:r>
+            <w:r>
+              <w:rPr>
+                <w:rFonts w:ascii="Times" w:eastAsia="Times New Roman" w:hAnsi="Times" w:cs="Times New Roman"/>
+                <w:color w:val="000000"/>
+              </w:rPr>
+              <w:t xml:space="preserve">Mean predictive accuracy: </w:t>
             </w:r>
             <w:r>
               <w:rPr>
@@ -650,7 +657,7 @@
                 <w:b/>
                 <w:color w:val="000000"/>
               </w:rPr>
-              <w:t>0.7</w:t>
+              <w:t>0.65</w:t>
             </w:r>
           </w:p>
         </w:tc>
@@ -658,11 +665,14 @@
     </w:tbl>
     <w:p>
       <w:pPr>
+        <w:pBdr>
+          <w:bottom w:val="single" w:sz="6" w:space="1" w:color="auto"/>
+        </w:pBdr>
         <w:spacing w:line="270" w:lineRule="atLeast"/>
-        <w:ind w:left="960"/>
         <w:textAlignment w:val="baseline"/>
         <w:rPr>
           <w:rFonts w:ascii="Times" w:eastAsia="Times New Roman" w:hAnsi="Times" w:cs="Times New Roman"/>
+          <w:b/>
           <w:color w:val="000000"/>
         </w:rPr>
       </w:pPr>
@@ -959,132 +969,27 @@
           </w:p>
           <w:p>
             <w:r>
-              <w:t xml:space="preserve">              Node: Property: </w:t>
+              <w:t xml:space="preserve">              Node:  Class: 1</w:t>
+            </w:r>
+          </w:p>
+          <w:p>
+            <w:r>
+              <w:t xml:space="preserve">       Node: Property: </w:t>
             </w:r>
             <w:proofErr w:type="spellStart"/>
             <w:r>
-              <w:t>sepallength</w:t>
+              <w:t>petallength</w:t>
             </w:r>
             <w:proofErr w:type="spellEnd"/>
           </w:p>
           <w:p>
             <w:r>
-              <w:t xml:space="preserve">                     Node: Property: </w:t>
-            </w:r>
-            <w:proofErr w:type="spellStart"/>
-            <w:r>
-              <w:t>sepalwidth</w:t>
-            </w:r>
-            <w:proofErr w:type="spellEnd"/>
-          </w:p>
-          <w:p>
-            <w:r>
-              <w:t xml:space="preserve">                            Node:  Class: 1</w:t>
-            </w:r>
-          </w:p>
-          <w:p>
-            <w:r>
-              <w:t xml:space="preserve">                            Node:  Class: 0</w:t>
-            </w:r>
-          </w:p>
-          <w:p>
-            <w:r>
-              <w:t xml:space="preserve">                     Node:  Class: 1</w:t>
-            </w:r>
-          </w:p>
-          <w:p>
-            <w:r>
-              <w:t xml:space="preserve">       Node: Property: </w:t>
-            </w:r>
-            <w:proofErr w:type="spellStart"/>
-            <w:r>
-              <w:t>petallength</w:t>
-            </w:r>
-            <w:proofErr w:type="spellEnd"/>
-          </w:p>
-          <w:p>
-            <w:r>
-              <w:t xml:space="preserve">              Node: Property: </w:t>
-            </w:r>
-            <w:proofErr w:type="spellStart"/>
-            <w:r>
-              <w:t>sepallength</w:t>
-            </w:r>
-            <w:proofErr w:type="spellEnd"/>
-          </w:p>
-          <w:p>
-            <w:r>
-              <w:t xml:space="preserve">                     Node: Property: </w:t>
-            </w:r>
-            <w:proofErr w:type="spellStart"/>
-            <w:r>
-              <w:t>sepalwidth</w:t>
-            </w:r>
-            <w:proofErr w:type="spellEnd"/>
-          </w:p>
-          <w:p>
-            <w:r>
-              <w:t xml:space="preserve">                            Node:  Class: 1</w:t>
-            </w:r>
-          </w:p>
-          <w:p>
-            <w:r>
-              <w:t xml:space="preserve">                            Node:  Class: 1</w:t>
-            </w:r>
-          </w:p>
-          <w:p>
-            <w:r>
-              <w:t xml:space="preserve">                     Node: Property: </w:t>
-            </w:r>
-            <w:proofErr w:type="spellStart"/>
-            <w:r>
-              <w:t>sepalwidth</w:t>
-            </w:r>
-            <w:proofErr w:type="spellEnd"/>
-          </w:p>
-          <w:p>
-            <w:r>
-              <w:t xml:space="preserve">                            Node:  Class: 1</w:t>
-            </w:r>
-          </w:p>
-          <w:p>
-            <w:r>
-              <w:t xml:space="preserve">                            Node:  Class: 1</w:t>
-            </w:r>
-          </w:p>
-          <w:p>
-            <w:r>
-              <w:t xml:space="preserve">              Node: Property: </w:t>
-            </w:r>
-            <w:proofErr w:type="spellStart"/>
-            <w:r>
-              <w:t>sepallength</w:t>
-            </w:r>
-            <w:proofErr w:type="spellEnd"/>
-          </w:p>
-          <w:p>
-            <w:r>
-              <w:t xml:space="preserve">                     Node: Property: </w:t>
-            </w:r>
-            <w:proofErr w:type="spellStart"/>
-            <w:r>
-              <w:t>sepalwidth</w:t>
-            </w:r>
-            <w:proofErr w:type="spellEnd"/>
-          </w:p>
-          <w:p>
-            <w:r>
-              <w:t xml:space="preserve">                            Node:  Class: 2</w:t>
-            </w:r>
-          </w:p>
-          <w:p>
-            <w:r>
-              <w:t xml:space="preserve">                            Node:  Class: 2</w:t>
-            </w:r>
-          </w:p>
-          <w:p>
-            <w:r>
-              <w:t xml:space="preserve">                     Node:  Class: 2</w:t>
+              <w:t xml:space="preserve">              Node:  Class: 1</w:t>
+            </w:r>
+          </w:p>
+          <w:p>
+            <w:r>
+              <w:t xml:space="preserve">              Node:  Class: 2</w:t>
             </w:r>
           </w:p>
         </w:tc>
@@ -1248,7 +1153,7 @@
           <w:rFonts w:ascii="Times" w:eastAsia="Times New Roman" w:hAnsi="Times" w:cs="Times New Roman"/>
           <w:color w:val="000000"/>
         </w:rPr>
-        <w:t xml:space="preserve">, </w:t>
+        <w:t xml:space="preserve"> then </w:t>
       </w:r>
       <w:proofErr w:type="spellStart"/>
       <w:r>
@@ -1264,128 +1169,189 @@
           <w:rFonts w:ascii="Times" w:eastAsia="Times New Roman" w:hAnsi="Times" w:cs="Times New Roman"/>
           <w:color w:val="000000"/>
         </w:rPr>
-        <w:t xml:space="preserve">, then </w:t>
+        <w:t xml:space="preserve">.  </w:t>
+      </w:r>
+      <w:r>
+        <w:rPr>
+          <w:rFonts w:ascii="Times" w:eastAsia="Times New Roman" w:hAnsi="Times" w:cs="Times New Roman"/>
+          <w:color w:val="000000"/>
+        </w:rPr>
+        <w:t>Showing that the</w:t>
+      </w:r>
+      <w:r>
+        <w:rPr>
+          <w:rFonts w:ascii="Times" w:eastAsia="Times New Roman" w:hAnsi="Times" w:cs="Times New Roman"/>
+          <w:color w:val="000000"/>
+        </w:rPr>
+        <w:t xml:space="preserve"> accuracy </w:t>
+      </w:r>
+      <w:r>
+        <w:rPr>
+          <w:rFonts w:ascii="Times" w:eastAsia="Times New Roman" w:hAnsi="Times" w:cs="Times New Roman"/>
+          <w:color w:val="000000"/>
+        </w:rPr>
+        <w:t>algorithm cho</w:t>
+      </w:r>
+      <w:r>
+        <w:rPr>
+          <w:rFonts w:ascii="Times" w:eastAsia="Times New Roman" w:hAnsi="Times" w:cs="Times New Roman"/>
+          <w:color w:val="000000"/>
+        </w:rPr>
+        <w:t xml:space="preserve">se </w:t>
       </w:r>
       <w:proofErr w:type="spellStart"/>
+      <w:r>
+        <w:rPr>
+          <w:rFonts w:ascii="Times" w:eastAsia="Times New Roman" w:hAnsi="Times" w:cs="Times New Roman"/>
+          <w:color w:val="000000"/>
+        </w:rPr>
+        <w:t>petalWidth</w:t>
+      </w:r>
+      <w:proofErr w:type="spellEnd"/>
+      <w:r>
+        <w:rPr>
+          <w:rFonts w:ascii="Times" w:eastAsia="Times New Roman" w:hAnsi="Times" w:cs="Times New Roman"/>
+          <w:color w:val="000000"/>
+        </w:rPr>
+        <w:t xml:space="preserve"> </w:t>
+      </w:r>
+      <w:r>
+        <w:rPr>
+          <w:rFonts w:ascii="Times" w:eastAsia="Times New Roman" w:hAnsi="Times" w:cs="Times New Roman"/>
+          <w:color w:val="000000"/>
+        </w:rPr>
+        <w:t xml:space="preserve">over </w:t>
+      </w:r>
+      <w:proofErr w:type="spellStart"/>
+      <w:r>
+        <w:rPr>
+          <w:rFonts w:ascii="Times" w:eastAsia="Times New Roman" w:hAnsi="Times" w:cs="Times New Roman"/>
+          <w:color w:val="000000"/>
+        </w:rPr>
+        <w:t>petalLength</w:t>
+      </w:r>
+      <w:proofErr w:type="spellEnd"/>
+      <w:r>
+        <w:rPr>
+          <w:rFonts w:ascii="Times" w:eastAsia="Times New Roman" w:hAnsi="Times" w:cs="Times New Roman"/>
+          <w:color w:val="000000"/>
+        </w:rPr>
+        <w:t>.</w:t>
+      </w:r>
+      <w:r>
+        <w:rPr>
+          <w:rFonts w:ascii="Times" w:eastAsia="Times New Roman" w:hAnsi="Times" w:cs="Times New Roman"/>
+          <w:color w:val="000000"/>
+        </w:rPr>
+        <w:t xml:space="preserve">  In addition to the order of attributes chosen</w:t>
+      </w:r>
+      <w:r>
+        <w:rPr>
+          <w:rFonts w:ascii="Times" w:eastAsia="Times New Roman" w:hAnsi="Times" w:cs="Times New Roman"/>
+          <w:color w:val="000000"/>
+        </w:rPr>
+        <w:t>,</w:t>
+      </w:r>
+      <w:r>
+        <w:rPr>
+          <w:rFonts w:ascii="Times" w:eastAsia="Times New Roman" w:hAnsi="Times" w:cs="Times New Roman"/>
+          <w:color w:val="000000"/>
+        </w:rPr>
+        <w:t xml:space="preserve"> </w:t>
+      </w:r>
+      <w:r>
+        <w:rPr>
+          <w:rFonts w:ascii="Times" w:eastAsia="Times New Roman" w:hAnsi="Times" w:cs="Times New Roman"/>
+          <w:color w:val="000000"/>
+        </w:rPr>
+        <w:lastRenderedPageBreak/>
+        <w:t xml:space="preserve">the switch in algorithms also created a </w:t>
+      </w:r>
+      <w:r>
+        <w:rPr>
+          <w:rFonts w:ascii="Times" w:eastAsia="Times New Roman" w:hAnsi="Times" w:cs="Times New Roman"/>
+          <w:color w:val="000000"/>
+        </w:rPr>
+        <w:t xml:space="preserve">substantially smaller tree </w:t>
+      </w:r>
+      <w:r>
+        <w:rPr>
+          <w:rFonts w:ascii="Times" w:eastAsia="Times New Roman" w:hAnsi="Times" w:cs="Times New Roman"/>
+          <w:color w:val="000000"/>
+        </w:rPr>
+        <w:t xml:space="preserve">when accuracy was used.  The Entropy tree consisted of 19 nodes where the Accuracy tree was made up of </w:t>
+      </w:r>
+      <w:r>
+        <w:rPr>
+          <w:rFonts w:ascii="Times" w:eastAsia="Times New Roman" w:hAnsi="Times" w:cs="Times New Roman"/>
+          <w:color w:val="000000"/>
+        </w:rPr>
+        <w:t>7</w:t>
+      </w:r>
+      <w:r>
+        <w:rPr>
+          <w:rFonts w:ascii="Times" w:eastAsia="Times New Roman" w:hAnsi="Times" w:cs="Times New Roman"/>
+          <w:color w:val="000000"/>
+        </w:rPr>
+        <w:t xml:space="preserve">. </w:t>
+      </w:r>
+      <w:r>
+        <w:rPr>
+          <w:rFonts w:ascii="Times" w:eastAsia="Times New Roman" w:hAnsi="Times" w:cs="Times New Roman"/>
+          <w:color w:val="000000"/>
+        </w:rPr>
+        <w:t>There was also a small</w:t>
+      </w:r>
+      <w:r>
+        <w:rPr>
+          <w:rFonts w:ascii="Times" w:eastAsia="Times New Roman" w:hAnsi="Times" w:cs="Times New Roman"/>
+          <w:color w:val="000000"/>
+        </w:rPr>
+        <w:t>er</w:t>
+      </w:r>
+      <w:r>
+        <w:rPr>
+          <w:rFonts w:ascii="Times" w:eastAsia="Times New Roman" w:hAnsi="Times" w:cs="Times New Roman"/>
+          <w:color w:val="000000"/>
+        </w:rPr>
+        <w:t xml:space="preserve"> number branching </w:t>
+      </w:r>
       <w:proofErr w:type="gramStart"/>
       <w:r>
         <w:rPr>
           <w:rFonts w:ascii="Times" w:eastAsia="Times New Roman" w:hAnsi="Times" w:cs="Times New Roman"/>
           <w:color w:val="000000"/>
         </w:rPr>
-        <w:t>sepalLength</w:t>
-      </w:r>
-      <w:proofErr w:type="spellEnd"/>
+        <w:t>nodes</w:t>
+      </w:r>
       <w:proofErr w:type="gramEnd"/>
       <w:r>
         <w:rPr>
           <w:rFonts w:ascii="Times" w:eastAsia="Times New Roman" w:hAnsi="Times" w:cs="Times New Roman"/>
           <w:color w:val="000000"/>
         </w:rPr>
-        <w:t xml:space="preserve"> in that </w:t>
-      </w:r>
-      <w:r>
-        <w:rPr>
-          <w:rFonts w:ascii="Times" w:eastAsia="Times New Roman" w:hAnsi="Times" w:cs="Times New Roman"/>
-          <w:color w:val="000000"/>
-        </w:rPr>
-        <w:lastRenderedPageBreak/>
-        <w:t xml:space="preserve">order.  </w:t>
-      </w:r>
-      <w:r>
-        <w:rPr>
-          <w:rFonts w:ascii="Times" w:eastAsia="Times New Roman" w:hAnsi="Times" w:cs="Times New Roman"/>
-          <w:color w:val="000000"/>
-        </w:rPr>
-        <w:t>Showing that the</w:t>
-      </w:r>
-      <w:r>
-        <w:rPr>
-          <w:rFonts w:ascii="Times" w:eastAsia="Times New Roman" w:hAnsi="Times" w:cs="Times New Roman"/>
-          <w:color w:val="000000"/>
-        </w:rPr>
-        <w:t xml:space="preserve"> accuracy </w:t>
-      </w:r>
-      <w:r>
-        <w:rPr>
-          <w:rFonts w:ascii="Times" w:eastAsia="Times New Roman" w:hAnsi="Times" w:cs="Times New Roman"/>
-          <w:color w:val="000000"/>
-        </w:rPr>
-        <w:t>algorithm cho</w:t>
-      </w:r>
-      <w:r>
-        <w:rPr>
-          <w:rFonts w:ascii="Times" w:eastAsia="Times New Roman" w:hAnsi="Times" w:cs="Times New Roman"/>
-          <w:color w:val="000000"/>
-        </w:rPr>
-        <w:t xml:space="preserve">se </w:t>
-      </w:r>
-      <w:proofErr w:type="spellStart"/>
-      <w:r>
-        <w:rPr>
-          <w:rFonts w:ascii="Times" w:eastAsia="Times New Roman" w:hAnsi="Times" w:cs="Times New Roman"/>
-          <w:color w:val="000000"/>
-        </w:rPr>
-        <w:t>petalWidth</w:t>
-      </w:r>
-      <w:proofErr w:type="spellEnd"/>
-      <w:r>
-        <w:rPr>
-          <w:rFonts w:ascii="Times" w:eastAsia="Times New Roman" w:hAnsi="Times" w:cs="Times New Roman"/>
-          <w:color w:val="000000"/>
-        </w:rPr>
-        <w:t xml:space="preserve"> </w:t>
-      </w:r>
-      <w:r>
-        <w:rPr>
-          <w:rFonts w:ascii="Times" w:eastAsia="Times New Roman" w:hAnsi="Times" w:cs="Times New Roman"/>
-          <w:color w:val="000000"/>
-        </w:rPr>
-        <w:t xml:space="preserve">over </w:t>
-      </w:r>
-      <w:proofErr w:type="spellStart"/>
-      <w:r>
-        <w:rPr>
-          <w:rFonts w:ascii="Times" w:eastAsia="Times New Roman" w:hAnsi="Times" w:cs="Times New Roman"/>
-          <w:color w:val="000000"/>
-        </w:rPr>
-        <w:t>petalLength</w:t>
-      </w:r>
-      <w:proofErr w:type="spellEnd"/>
+        <w:t xml:space="preserve"> in the accuracy tree</w:t>
+      </w:r>
+      <w:r>
+        <w:rPr>
+          <w:rFonts w:ascii="Times" w:eastAsia="Times New Roman" w:hAnsi="Times" w:cs="Times New Roman"/>
+          <w:color w:val="000000"/>
+        </w:rPr>
+        <w:t xml:space="preserve">, the information gain tree has 9 branching nodes and the accuracy tree has </w:t>
+      </w:r>
+      <w:r>
+        <w:rPr>
+          <w:rFonts w:ascii="Times" w:eastAsia="Times New Roman" w:hAnsi="Times" w:cs="Times New Roman"/>
+          <w:color w:val="000000"/>
+        </w:rPr>
+        <w:t>3</w:t>
+      </w:r>
       <w:r>
         <w:rPr>
           <w:rFonts w:ascii="Times" w:eastAsia="Times New Roman" w:hAnsi="Times" w:cs="Times New Roman"/>
           <w:color w:val="000000"/>
         </w:rPr>
         <w:t>.</w:t>
-      </w:r>
-      <w:r>
-        <w:rPr>
-          <w:rFonts w:ascii="Times" w:eastAsia="Times New Roman" w:hAnsi="Times" w:cs="Times New Roman"/>
-          <w:color w:val="000000"/>
-        </w:rPr>
-        <w:t xml:space="preserve">  In addition to the order of attributes chosen</w:t>
-      </w:r>
-      <w:r>
-        <w:rPr>
-          <w:rFonts w:ascii="Times" w:eastAsia="Times New Roman" w:hAnsi="Times" w:cs="Times New Roman"/>
-          <w:color w:val="000000"/>
-        </w:rPr>
-        <w:t>,</w:t>
-      </w:r>
-      <w:r>
-        <w:rPr>
-          <w:rFonts w:ascii="Times" w:eastAsia="Times New Roman" w:hAnsi="Times" w:cs="Times New Roman"/>
-          <w:color w:val="000000"/>
-        </w:rPr>
-        <w:t xml:space="preserve"> the switch in algorithms also created a slightly larger tree when accuracy was used.  The Entropy tree consisted of 19 nodes where the Accuracy tree was made up of 21. </w:t>
-      </w:r>
-      <w:r>
-        <w:rPr>
-          <w:rFonts w:ascii="Times" w:eastAsia="Times New Roman" w:hAnsi="Times" w:cs="Times New Roman"/>
-          <w:color w:val="000000"/>
-        </w:rPr>
-        <w:t>There was also a very small increase in the number branching nodes, the information gain tree has 9 branching nodes and the accuracy tree has 10.</w:t>
       </w:r>
     </w:p>
     <w:p>
@@ -1691,92 +1657,92 @@
                 <w:rFonts w:ascii="Times" w:eastAsia="Times New Roman" w:hAnsi="Times" w:cs="Times New Roman"/>
                 <w:color w:val="000000"/>
               </w:rPr>
-              <w:t>Rep: 0, Fold: 0, Accuracy: 1</w:t>
-            </w:r>
-          </w:p>
-          <w:p>
-            <w:pPr>
-              <w:spacing w:line="270" w:lineRule="atLeast"/>
-              <w:textAlignment w:val="baseline"/>
-              <w:rPr>
-                <w:rFonts w:ascii="Times" w:eastAsia="Times New Roman" w:hAnsi="Times" w:cs="Times New Roman"/>
-                <w:color w:val="000000"/>
-              </w:rPr>
-            </w:pPr>
-            <w:r>
-              <w:rPr>
-                <w:rFonts w:ascii="Times" w:eastAsia="Times New Roman" w:hAnsi="Times" w:cs="Times New Roman"/>
-                <w:color w:val="000000"/>
-              </w:rPr>
-              <w:t>Rep: 0, Fold: 1, Accuracy: 0.866667</w:t>
-            </w:r>
-          </w:p>
-          <w:p>
-            <w:pPr>
-              <w:spacing w:line="270" w:lineRule="atLeast"/>
-              <w:textAlignment w:val="baseline"/>
-              <w:rPr>
-                <w:rFonts w:ascii="Times" w:eastAsia="Times New Roman" w:hAnsi="Times" w:cs="Times New Roman"/>
-                <w:color w:val="000000"/>
-              </w:rPr>
-            </w:pPr>
-            <w:r>
-              <w:rPr>
-                <w:rFonts w:ascii="Times" w:eastAsia="Times New Roman" w:hAnsi="Times" w:cs="Times New Roman"/>
-                <w:color w:val="000000"/>
-              </w:rPr>
-              <w:t>Rep: 0, Fold: 2, Accuracy: 1</w:t>
-            </w:r>
-          </w:p>
-          <w:p>
-            <w:pPr>
-              <w:spacing w:line="270" w:lineRule="atLeast"/>
-              <w:textAlignment w:val="baseline"/>
-              <w:rPr>
-                <w:rFonts w:ascii="Times" w:eastAsia="Times New Roman" w:hAnsi="Times" w:cs="Times New Roman"/>
-                <w:color w:val="000000"/>
-              </w:rPr>
-            </w:pPr>
-            <w:r>
-              <w:rPr>
-                <w:rFonts w:ascii="Times" w:eastAsia="Times New Roman" w:hAnsi="Times" w:cs="Times New Roman"/>
-                <w:color w:val="000000"/>
-              </w:rPr>
-              <w:t>Rep: 0, Fold: 3, Accuracy: 0.933333</w:t>
-            </w:r>
-          </w:p>
-          <w:p>
-            <w:pPr>
-              <w:spacing w:line="270" w:lineRule="atLeast"/>
-              <w:textAlignment w:val="baseline"/>
-              <w:rPr>
-                <w:rFonts w:ascii="Times" w:eastAsia="Times New Roman" w:hAnsi="Times" w:cs="Times New Roman"/>
-                <w:color w:val="000000"/>
-              </w:rPr>
-            </w:pPr>
-            <w:r>
-              <w:rPr>
-                <w:rFonts w:ascii="Times" w:eastAsia="Times New Roman" w:hAnsi="Times" w:cs="Times New Roman"/>
-                <w:color w:val="000000"/>
-              </w:rPr>
-              <w:t>Rep: 0, Fold: 4, Accuracy: 0.866667</w:t>
-            </w:r>
-          </w:p>
-          <w:p>
-            <w:pPr>
-              <w:spacing w:line="270" w:lineRule="atLeast"/>
-              <w:textAlignment w:val="baseline"/>
-              <w:rPr>
-                <w:rFonts w:ascii="Times" w:eastAsia="Times New Roman" w:hAnsi="Times" w:cs="Times New Roman"/>
-                <w:color w:val="000000"/>
-              </w:rPr>
-            </w:pPr>
-            <w:r>
-              <w:rPr>
-                <w:rFonts w:ascii="Times" w:eastAsia="Times New Roman" w:hAnsi="Times" w:cs="Times New Roman"/>
-                <w:color w:val="000000"/>
-              </w:rPr>
-              <w:t>Rep: 0, Fold: 5, Accuracy: 1</w:t>
+              <w:t>Rep: 0, Fold: 0, Accuracy: 0.866667</w:t>
+            </w:r>
+          </w:p>
+          <w:p>
+            <w:pPr>
+              <w:spacing w:line="270" w:lineRule="atLeast"/>
+              <w:textAlignment w:val="baseline"/>
+              <w:rPr>
+                <w:rFonts w:ascii="Times" w:eastAsia="Times New Roman" w:hAnsi="Times" w:cs="Times New Roman"/>
+                <w:color w:val="000000"/>
+              </w:rPr>
+            </w:pPr>
+            <w:r>
+              <w:rPr>
+                <w:rFonts w:ascii="Times" w:eastAsia="Times New Roman" w:hAnsi="Times" w:cs="Times New Roman"/>
+                <w:color w:val="000000"/>
+              </w:rPr>
+              <w:t>Rep: 0, Fold: 1, Accuracy: 0.933333</w:t>
+            </w:r>
+          </w:p>
+          <w:p>
+            <w:pPr>
+              <w:spacing w:line="270" w:lineRule="atLeast"/>
+              <w:textAlignment w:val="baseline"/>
+              <w:rPr>
+                <w:rFonts w:ascii="Times" w:eastAsia="Times New Roman" w:hAnsi="Times" w:cs="Times New Roman"/>
+                <w:color w:val="000000"/>
+              </w:rPr>
+            </w:pPr>
+            <w:r>
+              <w:rPr>
+                <w:rFonts w:ascii="Times" w:eastAsia="Times New Roman" w:hAnsi="Times" w:cs="Times New Roman"/>
+                <w:color w:val="000000"/>
+              </w:rPr>
+              <w:t>Rep: 0, Fold: 2, Accuracy: 0.933333</w:t>
+            </w:r>
+          </w:p>
+          <w:p>
+            <w:pPr>
+              <w:spacing w:line="270" w:lineRule="atLeast"/>
+              <w:textAlignment w:val="baseline"/>
+              <w:rPr>
+                <w:rFonts w:ascii="Times" w:eastAsia="Times New Roman" w:hAnsi="Times" w:cs="Times New Roman"/>
+                <w:color w:val="000000"/>
+              </w:rPr>
+            </w:pPr>
+            <w:r>
+              <w:rPr>
+                <w:rFonts w:ascii="Times" w:eastAsia="Times New Roman" w:hAnsi="Times" w:cs="Times New Roman"/>
+                <w:color w:val="000000"/>
+              </w:rPr>
+              <w:t>Rep: 0, Fold: 3, Accuracy: 1</w:t>
+            </w:r>
+          </w:p>
+          <w:p>
+            <w:pPr>
+              <w:spacing w:line="270" w:lineRule="atLeast"/>
+              <w:textAlignment w:val="baseline"/>
+              <w:rPr>
+                <w:rFonts w:ascii="Times" w:eastAsia="Times New Roman" w:hAnsi="Times" w:cs="Times New Roman"/>
+                <w:color w:val="000000"/>
+              </w:rPr>
+            </w:pPr>
+            <w:r>
+              <w:rPr>
+                <w:rFonts w:ascii="Times" w:eastAsia="Times New Roman" w:hAnsi="Times" w:cs="Times New Roman"/>
+                <w:color w:val="000000"/>
+              </w:rPr>
+              <w:t>Rep: 0, Fold: 4, Accuracy: 1</w:t>
+            </w:r>
+          </w:p>
+          <w:p>
+            <w:pPr>
+              <w:spacing w:line="270" w:lineRule="atLeast"/>
+              <w:textAlignment w:val="baseline"/>
+              <w:rPr>
+                <w:rFonts w:ascii="Times" w:eastAsia="Times New Roman" w:hAnsi="Times" w:cs="Times New Roman"/>
+                <w:color w:val="000000"/>
+              </w:rPr>
+            </w:pPr>
+            <w:r>
+              <w:rPr>
+                <w:rFonts w:ascii="Times" w:eastAsia="Times New Roman" w:hAnsi="Times" w:cs="Times New Roman"/>
+                <w:color w:val="000000"/>
+              </w:rPr>
+              <w:t>Rep: 0, Fold: 5, Accuracy: 0.933333</w:t>
             </w:r>
           </w:p>
           <w:p>
@@ -1810,41 +1776,41 @@
                 <w:rFonts w:ascii="Times" w:eastAsia="Times New Roman" w:hAnsi="Times" w:cs="Times New Roman"/>
                 <w:color w:val="000000"/>
               </w:rPr>
-              <w:t>Rep: 0, Fold: 7, Accuracy: 0.933333</w:t>
-            </w:r>
-          </w:p>
-          <w:p>
-            <w:pPr>
-              <w:spacing w:line="270" w:lineRule="atLeast"/>
-              <w:textAlignment w:val="baseline"/>
-              <w:rPr>
-                <w:rFonts w:ascii="Times" w:eastAsia="Times New Roman" w:hAnsi="Times" w:cs="Times New Roman"/>
-                <w:color w:val="000000"/>
-              </w:rPr>
-            </w:pPr>
-            <w:r>
-              <w:rPr>
-                <w:rFonts w:ascii="Times" w:eastAsia="Times New Roman" w:hAnsi="Times" w:cs="Times New Roman"/>
-                <w:color w:val="000000"/>
-              </w:rPr>
-              <w:t>Rep: 0, Fold: 8, Accuracy: 1</w:t>
-            </w:r>
-          </w:p>
-          <w:p>
-            <w:pPr>
-              <w:spacing w:line="270" w:lineRule="atLeast"/>
-              <w:textAlignment w:val="baseline"/>
-              <w:rPr>
-                <w:rFonts w:ascii="Times" w:eastAsia="Times New Roman" w:hAnsi="Times" w:cs="Times New Roman"/>
-                <w:color w:val="000000"/>
-              </w:rPr>
-            </w:pPr>
-            <w:r>
-              <w:rPr>
-                <w:rFonts w:ascii="Times" w:eastAsia="Times New Roman" w:hAnsi="Times" w:cs="Times New Roman"/>
-                <w:color w:val="000000"/>
-              </w:rPr>
-              <w:t>Rep: 0, Fold: 9, Accuracy: 1</w:t>
+              <w:t>Rep: 0, Fold: 7, Accuracy: 0.733333</w:t>
+            </w:r>
+          </w:p>
+          <w:p>
+            <w:pPr>
+              <w:spacing w:line="270" w:lineRule="atLeast"/>
+              <w:textAlignment w:val="baseline"/>
+              <w:rPr>
+                <w:rFonts w:ascii="Times" w:eastAsia="Times New Roman" w:hAnsi="Times" w:cs="Times New Roman"/>
+                <w:color w:val="000000"/>
+              </w:rPr>
+            </w:pPr>
+            <w:r>
+              <w:rPr>
+                <w:rFonts w:ascii="Times" w:eastAsia="Times New Roman" w:hAnsi="Times" w:cs="Times New Roman"/>
+                <w:color w:val="000000"/>
+              </w:rPr>
+              <w:t>Rep: 0, Fold: 8, Accuracy: 0.8</w:t>
+            </w:r>
+          </w:p>
+          <w:p>
+            <w:pPr>
+              <w:spacing w:line="270" w:lineRule="atLeast"/>
+              <w:textAlignment w:val="baseline"/>
+              <w:rPr>
+                <w:rFonts w:ascii="Times" w:eastAsia="Times New Roman" w:hAnsi="Times" w:cs="Times New Roman"/>
+                <w:color w:val="000000"/>
+              </w:rPr>
+            </w:pPr>
+            <w:r>
+              <w:rPr>
+                <w:rFonts w:ascii="Times" w:eastAsia="Times New Roman" w:hAnsi="Times" w:cs="Times New Roman"/>
+                <w:color w:val="000000"/>
+              </w:rPr>
+              <w:t>Rep: 0, Fold: 9, Accuracy: 0.933333</w:t>
             </w:r>
           </w:p>
           <w:p>
@@ -1869,7 +1835,7 @@
                 <w:b/>
                 <w:color w:val="000000"/>
               </w:rPr>
-              <w:t>0.96</w:t>
+              <w:t>0.91</w:t>
             </w:r>
           </w:p>
         </w:tc>
@@ -1926,56 +1892,14 @@
           <w:rFonts w:ascii="Times" w:eastAsia="Times New Roman" w:hAnsi="Times" w:cs="Times New Roman"/>
           <w:color w:val="000000"/>
         </w:rPr>
-        <w:t xml:space="preserve">On average the two different branching criteria appear to </w:t>
-      </w:r>
-      <w:r>
-        <w:rPr>
-          <w:rFonts w:ascii="Times" w:eastAsia="Times New Roman" w:hAnsi="Times" w:cs="Times New Roman"/>
-          <w:color w:val="000000"/>
-        </w:rPr>
-        <w:t xml:space="preserve">create models that </w:t>
-      </w:r>
-      <w:r>
-        <w:rPr>
-          <w:rFonts w:ascii="Times" w:eastAsia="Times New Roman" w:hAnsi="Times" w:cs="Times New Roman"/>
-          <w:color w:val="000000"/>
-        </w:rPr>
-        <w:t>perform about the same, with a mean accuracy of .96 over 10 folds on the Iris data set.  Using Information Gain the algorithm produced 5 perfect run</w:t>
-      </w:r>
-      <w:r>
-        <w:rPr>
-          <w:rFonts w:ascii="Times" w:eastAsia="Times New Roman" w:hAnsi="Times" w:cs="Times New Roman"/>
-          <w:color w:val="000000"/>
-        </w:rPr>
-        <w:t>s</w:t>
-      </w:r>
-      <w:r>
-        <w:rPr>
-          <w:rFonts w:ascii="Times" w:eastAsia="Times New Roman" w:hAnsi="Times" w:cs="Times New Roman"/>
-          <w:color w:val="000000"/>
-        </w:rPr>
-        <w:t xml:space="preserve"> where as the Accuracy driven algorithm produced</w:t>
-      </w:r>
-      <w:r>
-        <w:rPr>
-          <w:rFonts w:ascii="Times" w:eastAsia="Times New Roman" w:hAnsi="Times" w:cs="Times New Roman"/>
-          <w:color w:val="000000"/>
-        </w:rPr>
-        <w:t xml:space="preserve"> 6.  In the end they appear equally effective for </w:t>
-      </w:r>
-      <w:r>
-        <w:rPr>
-          <w:rFonts w:ascii="Times" w:eastAsia="Times New Roman" w:hAnsi="Times" w:cs="Times New Roman"/>
-          <w:color w:val="000000"/>
-        </w:rPr>
-        <w:t>learning</w:t>
-      </w:r>
-      <w:r>
-        <w:rPr>
-          <w:rFonts w:ascii="Times" w:eastAsia="Times New Roman" w:hAnsi="Times" w:cs="Times New Roman"/>
-          <w:color w:val="000000"/>
-        </w:rPr>
-        <w:t xml:space="preserve"> on the Iris data set.</w:t>
+        <w:t xml:space="preserve">On average </w:t>
+      </w:r>
+      <w:r>
+        <w:rPr>
+          <w:rFonts w:ascii="Times" w:eastAsia="Times New Roman" w:hAnsi="Times" w:cs="Times New Roman"/>
+          <w:color w:val="000000"/>
+        </w:rPr>
+        <w:t xml:space="preserve">it appears that the use of Information Gain on the iris data set was able to produce a slightly more accurate data model.  The Information Gain model was 5% more accurate than the Accuracy model.  </w:t>
       </w:r>
     </w:p>
     <w:p>
@@ -2096,6 +2020,9 @@
         </w:tc>
       </w:tr>
       <w:tr>
+        <w:trPr>
+          <w:trHeight w:val="1160"/>
+        </w:trPr>
         <w:tc>
           <w:tcPr>
             <w:tcW w:w="5628" w:type="dxa"/>
@@ -2306,14 +2233,6 @@
             <w:r>
               <w:t xml:space="preserve">                            Node:  Class: 1</w:t>
             </w:r>
-          </w:p>
-          <w:p>
-            <w:pPr>
-              <w:rPr>
-                <w:rFonts w:ascii="Times" w:eastAsia="Times New Roman" w:hAnsi="Times" w:cs="Times New Roman"/>
-                <w:color w:val="000000"/>
-              </w:rPr>
-            </w:pPr>
           </w:p>
         </w:tc>
         <w:tc>
@@ -2342,148 +2261,34 @@
           </w:p>
           <w:p>
             <w:r>
-              <w:t xml:space="preserve">   </w:t>
-            </w:r>
-            <w:r>
-              <w:t xml:space="preserve">                  Node: P</w:t>
-            </w:r>
-            <w:r>
-              <w:t>: 'water-project-cost-sharing'</w:t>
-            </w:r>
-          </w:p>
-          <w:p>
-            <w:r>
-              <w:t xml:space="preserve">                     </w:t>
-            </w:r>
-            <w:r>
-              <w:t>…</w:t>
-            </w:r>
-          </w:p>
-          <w:p>
-            <w:r>
-              <w:t xml:space="preserve">              Node: Property: 'water-project-cost-sharing'</w:t>
-            </w:r>
-          </w:p>
-          <w:p>
-            <w:r>
-              <w:t xml:space="preserve">                     Node: Property: 'anti-satellite-test-ban'</w:t>
-            </w:r>
-          </w:p>
-          <w:p>
-            <w:r>
-              <w:t xml:space="preserve">                            </w:t>
-            </w:r>
-            <w:r>
-              <w:t>…</w:t>
-            </w:r>
-          </w:p>
-          <w:p>
-            <w:r>
               <w:t xml:space="preserve">                     Node:  Class: 0</w:t>
             </w:r>
           </w:p>
           <w:p>
             <w:r>
+              <w:t xml:space="preserve">              Node:  Class: 0</w:t>
+            </w:r>
+          </w:p>
+          <w:p>
+            <w:r>
               <w:t xml:space="preserve">       Node: Property: 'handicapped-infants'</w:t>
             </w:r>
           </w:p>
           <w:p>
             <w:r>
-              <w:t xml:space="preserve">              Node: Property: 'water-project-cost-sharing'</w:t>
-            </w:r>
-          </w:p>
-          <w:p>
-            <w:r>
-              <w:t xml:space="preserve">   </w:t>
-            </w:r>
-            <w:r>
-              <w:t xml:space="preserve">                  N: P</w:t>
-            </w:r>
-            <w:r>
-              <w:t>: 'adoption-of-the-budget-resolution'</w:t>
-            </w:r>
-          </w:p>
-          <w:p>
-            <w:r>
-              <w:t xml:space="preserve">                            N: P: 'religious-groups-in-schools'</w:t>
-            </w:r>
-          </w:p>
-          <w:p>
-            <w:r>
-              <w:t xml:space="preserve">                                   </w:t>
-            </w:r>
-            <w:r>
-              <w:t>…</w:t>
-            </w:r>
-          </w:p>
-          <w:p>
-            <w:r>
-              <w:t xml:space="preserve">                            Node: Property: 'el-</w:t>
+              <w:t xml:space="preserve">              Node:  Class: 1</w:t>
+            </w:r>
+          </w:p>
+          <w:p>
+            <w:r>
+              <w:t xml:space="preserve">              Node: P: '</w:t>
             </w:r>
             <w:proofErr w:type="spellStart"/>
             <w:r>
-              <w:t>salvador</w:t>
+              <w:t>synfuels</w:t>
             </w:r>
             <w:proofErr w:type="spellEnd"/>
             <w:r>
-              <w:t>-aid'</w:t>
-            </w:r>
-          </w:p>
-          <w:p>
-            <w:r>
-              <w:t xml:space="preserve">                                   Node:  Class: 1</w:t>
-            </w:r>
-          </w:p>
-          <w:p>
-            <w:r>
-              <w:t xml:space="preserve">       </w:t>
-            </w:r>
-            <w:r>
-              <w:t xml:space="preserve">                            N</w:t>
-            </w:r>
-            <w:r>
-              <w:t>: P: 'religious-groups-in-schools'</w:t>
-            </w:r>
-          </w:p>
-          <w:p>
-            <w:r>
-              <w:t xml:space="preserve">                                   </w:t>
-            </w:r>
-            <w:r>
-              <w:t>…</w:t>
-            </w:r>
-          </w:p>
-          <w:p>
-            <w:r>
-              <w:t xml:space="preserve">                     Node: Property: 'el-</w:t>
-            </w:r>
-            <w:proofErr w:type="spellStart"/>
-            <w:r>
-              <w:t>salvador</w:t>
-            </w:r>
-            <w:proofErr w:type="spellEnd"/>
-            <w:r>
-              <w:t>-aid'</w:t>
-            </w:r>
-          </w:p>
-          <w:p>
-            <w:r>
-              <w:t xml:space="preserve">                            </w:t>
-            </w:r>
-            <w:r>
-              <w:t>…</w:t>
-            </w:r>
-          </w:p>
-          <w:p>
-            <w:r>
-              <w:t xml:space="preserve">              Node: P: '</w:t>
-            </w:r>
-            <w:proofErr w:type="spellStart"/>
-            <w:r>
-              <w:t>synfuels</w:t>
-            </w:r>
-            <w:proofErr w:type="spellEnd"/>
-            <w:r>
               <w:t>-corporation-cutback'</w:t>
             </w:r>
           </w:p>
@@ -2499,31 +2304,14 @@
           </w:p>
           <w:p>
             <w:r>
-              <w:t xml:space="preserve">                            Node: P: 'water-project-cost-sharing'</w:t>
-            </w:r>
-          </w:p>
-          <w:p>
-            <w:r>
-              <w:t xml:space="preserve">                                   </w:t>
-            </w:r>
-            <w:r>
-              <w:t>…</w:t>
-            </w:r>
-          </w:p>
-          <w:p>
-            <w:r>
-              <w:t xml:space="preserve">                            Node: P: 'water-project-cost-sharing'</w:t>
-            </w:r>
-          </w:p>
-          <w:p>
-            <w:r>
-              <w:t xml:space="preserve">                                   </w:t>
-            </w:r>
-            <w:r>
-              <w:t>…</w:t>
-            </w:r>
-          </w:p>
-          <w:p/>
+              <w:t xml:space="preserve">                            Node:  Class: 1</w:t>
+            </w:r>
+          </w:p>
+          <w:p>
+            <w:r>
+              <w:t xml:space="preserve">                            Node:  Class: 0</w:t>
+            </w:r>
+          </w:p>
         </w:tc>
       </w:tr>
     </w:tbl>
@@ -2710,13 +2498,25 @@
         <w:t xml:space="preserve">m requires </w:t>
       </w:r>
       <w:r>
-        <w:t>a lot more branches to classify all of the data.  The accuracy tree consist</w:t>
+        <w:t xml:space="preserve">a lot </w:t>
+      </w:r>
+      <w:r>
+        <w:t>fewer</w:t>
+      </w:r>
+      <w:r>
+        <w:t xml:space="preserve"> branches to classify all of the data.  The accuracy tree consist</w:t>
       </w:r>
       <w:r>
         <w:t>s</w:t>
       </w:r>
       <w:r>
-        <w:t xml:space="preserve"> of 68 different attribute selections</w:t>
+        <w:t xml:space="preserve"> of </w:t>
+      </w:r>
+      <w:r>
+        <w:t>6</w:t>
+      </w:r>
+      <w:r>
+        <w:t xml:space="preserve"> different attribute selections</w:t>
       </w:r>
       <w:r>
         <w:t>, or branching points</w:t>
@@ -2728,7 +2528,13 @@
         <w:t>s</w:t>
       </w:r>
       <w:r>
-        <w:t xml:space="preserve"> slightly fewer with 54 different attribute selections.  </w:t>
+        <w:t xml:space="preserve"> </w:t>
+      </w:r>
+      <w:r>
+        <w:t xml:space="preserve">a lot more </w:t>
+      </w:r>
+      <w:r>
+        <w:t xml:space="preserve">with 54 different attribute selections.  </w:t>
       </w:r>
       <w:r>
         <w:t>T</w:t>
@@ -2774,7 +2580,22 @@
         <w:textAlignment w:val="baseline"/>
       </w:pPr>
       <w:r>
-        <w:t xml:space="preserve">Given that the accuracy tree already had to dive deeper to find its first classification, it is not surprising that the accuracy tree also contained more nodes that the information gain tree.  The accuracy tree contained 137 nodes where as the </w:t>
+        <w:t>The</w:t>
+      </w:r>
+      <w:r>
+        <w:t xml:space="preserve"> accuracy tree also contained </w:t>
+      </w:r>
+      <w:r>
+        <w:t>fewer</w:t>
+      </w:r>
+      <w:r>
+        <w:t xml:space="preserve"> nodes that the information gain tree.  The accuracy tree contained </w:t>
+      </w:r>
+      <w:r>
+        <w:t>13</w:t>
+      </w:r>
+      <w:r>
+        <w:t xml:space="preserve"> nodes where as the </w:t>
       </w:r>
       <w:r>
         <w:t>information gained tree consisted of 109 nodes.</w:t>
@@ -3081,143 +2902,143 @@
                 <w:rFonts w:ascii="Times" w:eastAsia="Times New Roman" w:hAnsi="Times" w:cs="Times New Roman"/>
                 <w:color w:val="000000"/>
               </w:rPr>
-              <w:t>Rep: 0, Fold: 0, Accuracy: 0.930233</w:t>
-            </w:r>
-          </w:p>
-          <w:p>
-            <w:pPr>
-              <w:spacing w:line="270" w:lineRule="atLeast"/>
-              <w:textAlignment w:val="baseline"/>
-              <w:rPr>
-                <w:rFonts w:ascii="Times" w:eastAsia="Times New Roman" w:hAnsi="Times" w:cs="Times New Roman"/>
-                <w:color w:val="000000"/>
-              </w:rPr>
-            </w:pPr>
-            <w:r>
-              <w:rPr>
-                <w:rFonts w:ascii="Times" w:eastAsia="Times New Roman" w:hAnsi="Times" w:cs="Times New Roman"/>
-                <w:color w:val="000000"/>
-              </w:rPr>
-              <w:t>Rep: 0, Fold: 1, Accuracy: 0.906977</w:t>
-            </w:r>
-          </w:p>
-          <w:p>
-            <w:pPr>
-              <w:spacing w:line="270" w:lineRule="atLeast"/>
-              <w:textAlignment w:val="baseline"/>
-              <w:rPr>
-                <w:rFonts w:ascii="Times" w:eastAsia="Times New Roman" w:hAnsi="Times" w:cs="Times New Roman"/>
-                <w:color w:val="000000"/>
-              </w:rPr>
-            </w:pPr>
-            <w:r>
-              <w:rPr>
-                <w:rFonts w:ascii="Times" w:eastAsia="Times New Roman" w:hAnsi="Times" w:cs="Times New Roman"/>
-                <w:color w:val="000000"/>
-              </w:rPr>
-              <w:t>Rep: 0, Fold: 2, Accuracy: 0.976744</w:t>
-            </w:r>
-          </w:p>
-          <w:p>
-            <w:pPr>
-              <w:spacing w:line="270" w:lineRule="atLeast"/>
-              <w:textAlignment w:val="baseline"/>
-              <w:rPr>
-                <w:rFonts w:ascii="Times" w:eastAsia="Times New Roman" w:hAnsi="Times" w:cs="Times New Roman"/>
-                <w:color w:val="000000"/>
-              </w:rPr>
-            </w:pPr>
-            <w:r>
-              <w:rPr>
-                <w:rFonts w:ascii="Times" w:eastAsia="Times New Roman" w:hAnsi="Times" w:cs="Times New Roman"/>
-                <w:color w:val="000000"/>
-              </w:rPr>
-              <w:t>Rep: 0, Fold: 3, Accuracy: 0.906977</w:t>
-            </w:r>
-          </w:p>
-          <w:p>
-            <w:pPr>
-              <w:spacing w:line="270" w:lineRule="atLeast"/>
-              <w:textAlignment w:val="baseline"/>
-              <w:rPr>
-                <w:rFonts w:ascii="Times" w:eastAsia="Times New Roman" w:hAnsi="Times" w:cs="Times New Roman"/>
-                <w:color w:val="000000"/>
-              </w:rPr>
-            </w:pPr>
-            <w:r>
-              <w:rPr>
-                <w:rFonts w:ascii="Times" w:eastAsia="Times New Roman" w:hAnsi="Times" w:cs="Times New Roman"/>
-                <w:color w:val="000000"/>
-              </w:rPr>
-              <w:t>Rep: 0, Fold: 4, Accuracy: 0.930233</w:t>
-            </w:r>
-          </w:p>
-          <w:p>
-            <w:pPr>
-              <w:spacing w:line="270" w:lineRule="atLeast"/>
-              <w:textAlignment w:val="baseline"/>
-              <w:rPr>
-                <w:rFonts w:ascii="Times" w:eastAsia="Times New Roman" w:hAnsi="Times" w:cs="Times New Roman"/>
-                <w:color w:val="000000"/>
-              </w:rPr>
-            </w:pPr>
-            <w:r>
-              <w:rPr>
-                <w:rFonts w:ascii="Times" w:eastAsia="Times New Roman" w:hAnsi="Times" w:cs="Times New Roman"/>
-                <w:color w:val="000000"/>
-              </w:rPr>
-              <w:t>Rep: 0, Fold: 5, Accuracy: 0.930233</w:t>
-            </w:r>
-          </w:p>
-          <w:p>
-            <w:pPr>
-              <w:spacing w:line="270" w:lineRule="atLeast"/>
-              <w:textAlignment w:val="baseline"/>
-              <w:rPr>
-                <w:rFonts w:ascii="Times" w:eastAsia="Times New Roman" w:hAnsi="Times" w:cs="Times New Roman"/>
-                <w:color w:val="000000"/>
-              </w:rPr>
-            </w:pPr>
-            <w:r>
-              <w:rPr>
-                <w:rFonts w:ascii="Times" w:eastAsia="Times New Roman" w:hAnsi="Times" w:cs="Times New Roman"/>
-                <w:color w:val="000000"/>
-              </w:rPr>
-              <w:t>Rep: 0, Fold: 6, Accuracy: 0.930233</w:t>
-            </w:r>
-          </w:p>
-          <w:p>
-            <w:pPr>
-              <w:spacing w:line="270" w:lineRule="atLeast"/>
-              <w:textAlignment w:val="baseline"/>
-              <w:rPr>
-                <w:rFonts w:ascii="Times" w:eastAsia="Times New Roman" w:hAnsi="Times" w:cs="Times New Roman"/>
-                <w:color w:val="000000"/>
-              </w:rPr>
-            </w:pPr>
-            <w:r>
-              <w:rPr>
-                <w:rFonts w:ascii="Times" w:eastAsia="Times New Roman" w:hAnsi="Times" w:cs="Times New Roman"/>
-                <w:color w:val="000000"/>
-              </w:rPr>
-              <w:t>Rep: 0, Fold: 7, Accuracy: 0.860465</w:t>
-            </w:r>
-          </w:p>
-          <w:p>
-            <w:pPr>
-              <w:spacing w:line="270" w:lineRule="atLeast"/>
-              <w:textAlignment w:val="baseline"/>
-              <w:rPr>
-                <w:rFonts w:ascii="Times" w:eastAsia="Times New Roman" w:hAnsi="Times" w:cs="Times New Roman"/>
-                <w:color w:val="000000"/>
-              </w:rPr>
-            </w:pPr>
-            <w:r>
-              <w:rPr>
-                <w:rFonts w:ascii="Times" w:eastAsia="Times New Roman" w:hAnsi="Times" w:cs="Times New Roman"/>
-                <w:color w:val="000000"/>
-              </w:rPr>
-              <w:t>Rep: 0, Fold: 8, Accuracy: 0.883721</w:t>
+              <w:t>Rep: 0, Fold: 0, Accuracy: 1</w:t>
+            </w:r>
+          </w:p>
+          <w:p>
+            <w:pPr>
+              <w:spacing w:line="270" w:lineRule="atLeast"/>
+              <w:textAlignment w:val="baseline"/>
+              <w:rPr>
+                <w:rFonts w:ascii="Times" w:eastAsia="Times New Roman" w:hAnsi="Times" w:cs="Times New Roman"/>
+                <w:color w:val="000000"/>
+              </w:rPr>
+            </w:pPr>
+            <w:r>
+              <w:rPr>
+                <w:rFonts w:ascii="Times" w:eastAsia="Times New Roman" w:hAnsi="Times" w:cs="Times New Roman"/>
+                <w:color w:val="000000"/>
+              </w:rPr>
+              <w:t>Rep: 0, Fold: 1, Accuracy: 0.953488</w:t>
+            </w:r>
+          </w:p>
+          <w:p>
+            <w:pPr>
+              <w:spacing w:line="270" w:lineRule="atLeast"/>
+              <w:textAlignment w:val="baseline"/>
+              <w:rPr>
+                <w:rFonts w:ascii="Times" w:eastAsia="Times New Roman" w:hAnsi="Times" w:cs="Times New Roman"/>
+                <w:color w:val="000000"/>
+              </w:rPr>
+            </w:pPr>
+            <w:r>
+              <w:rPr>
+                <w:rFonts w:ascii="Times" w:eastAsia="Times New Roman" w:hAnsi="Times" w:cs="Times New Roman"/>
+                <w:color w:val="000000"/>
+              </w:rPr>
+              <w:t>Rep: 0, Fold: 2, Accuracy: 0.953488</w:t>
+            </w:r>
+          </w:p>
+          <w:p>
+            <w:pPr>
+              <w:spacing w:line="270" w:lineRule="atLeast"/>
+              <w:textAlignment w:val="baseline"/>
+              <w:rPr>
+                <w:rFonts w:ascii="Times" w:eastAsia="Times New Roman" w:hAnsi="Times" w:cs="Times New Roman"/>
+                <w:color w:val="000000"/>
+              </w:rPr>
+            </w:pPr>
+            <w:r>
+              <w:rPr>
+                <w:rFonts w:ascii="Times" w:eastAsia="Times New Roman" w:hAnsi="Times" w:cs="Times New Roman"/>
+                <w:color w:val="000000"/>
+              </w:rPr>
+              <w:t>Rep: 0, Fold: 3, Accuracy: 0.953488</w:t>
+            </w:r>
+          </w:p>
+          <w:p>
+            <w:pPr>
+              <w:spacing w:line="270" w:lineRule="atLeast"/>
+              <w:textAlignment w:val="baseline"/>
+              <w:rPr>
+                <w:rFonts w:ascii="Times" w:eastAsia="Times New Roman" w:hAnsi="Times" w:cs="Times New Roman"/>
+                <w:color w:val="000000"/>
+              </w:rPr>
+            </w:pPr>
+            <w:r>
+              <w:rPr>
+                <w:rFonts w:ascii="Times" w:eastAsia="Times New Roman" w:hAnsi="Times" w:cs="Times New Roman"/>
+                <w:color w:val="000000"/>
+              </w:rPr>
+              <w:t>Rep: 0, Fold: 4, Accuracy: 0.953488</w:t>
+            </w:r>
+          </w:p>
+          <w:p>
+            <w:pPr>
+              <w:spacing w:line="270" w:lineRule="atLeast"/>
+              <w:textAlignment w:val="baseline"/>
+              <w:rPr>
+                <w:rFonts w:ascii="Times" w:eastAsia="Times New Roman" w:hAnsi="Times" w:cs="Times New Roman"/>
+                <w:color w:val="000000"/>
+              </w:rPr>
+            </w:pPr>
+            <w:r>
+              <w:rPr>
+                <w:rFonts w:ascii="Times" w:eastAsia="Times New Roman" w:hAnsi="Times" w:cs="Times New Roman"/>
+                <w:color w:val="000000"/>
+              </w:rPr>
+              <w:t>Rep: 0, Fold: 5, Accuracy: 0.906977</w:t>
+            </w:r>
+          </w:p>
+          <w:p>
+            <w:pPr>
+              <w:spacing w:line="270" w:lineRule="atLeast"/>
+              <w:textAlignment w:val="baseline"/>
+              <w:rPr>
+                <w:rFonts w:ascii="Times" w:eastAsia="Times New Roman" w:hAnsi="Times" w:cs="Times New Roman"/>
+                <w:color w:val="000000"/>
+              </w:rPr>
+            </w:pPr>
+            <w:r>
+              <w:rPr>
+                <w:rFonts w:ascii="Times" w:eastAsia="Times New Roman" w:hAnsi="Times" w:cs="Times New Roman"/>
+                <w:color w:val="000000"/>
+              </w:rPr>
+              <w:t>Rep: 0, Fold: 6, Accuracy: 0.906977</w:t>
+            </w:r>
+          </w:p>
+          <w:p>
+            <w:pPr>
+              <w:spacing w:line="270" w:lineRule="atLeast"/>
+              <w:textAlignment w:val="baseline"/>
+              <w:rPr>
+                <w:rFonts w:ascii="Times" w:eastAsia="Times New Roman" w:hAnsi="Times" w:cs="Times New Roman"/>
+                <w:color w:val="000000"/>
+              </w:rPr>
+            </w:pPr>
+            <w:r>
+              <w:rPr>
+                <w:rFonts w:ascii="Times" w:eastAsia="Times New Roman" w:hAnsi="Times" w:cs="Times New Roman"/>
+                <w:color w:val="000000"/>
+              </w:rPr>
+              <w:t>Rep: 0, Fold: 7, Accuracy: 0.953488</w:t>
+            </w:r>
+          </w:p>
+          <w:p>
+            <w:pPr>
+              <w:spacing w:line="270" w:lineRule="atLeast"/>
+              <w:textAlignment w:val="baseline"/>
+              <w:rPr>
+                <w:rFonts w:ascii="Times" w:eastAsia="Times New Roman" w:hAnsi="Times" w:cs="Times New Roman"/>
+                <w:color w:val="000000"/>
+              </w:rPr>
+            </w:pPr>
+            <w:r>
+              <w:rPr>
+                <w:rFonts w:ascii="Times" w:eastAsia="Times New Roman" w:hAnsi="Times" w:cs="Times New Roman"/>
+                <w:color w:val="000000"/>
+              </w:rPr>
+              <w:t>Rep: 0, Fold: 8, Accuracy: 0.976744</w:t>
             </w:r>
           </w:p>
           <w:p>
@@ -3259,7 +3080,7 @@
                 <w:b/>
                 <w:color w:val="000000"/>
               </w:rPr>
-              <w:t>0.918605</w:t>
+              <w:t>0.948837</w:t>
             </w:r>
           </w:p>
         </w:tc>
@@ -3316,49 +3137,7 @@
           <w:rFonts w:ascii="Times" w:eastAsia="Times New Roman" w:hAnsi="Times" w:cs="Times New Roman"/>
           <w:color w:val="000000"/>
         </w:rPr>
-        <w:t xml:space="preserve">The information gain model is 0.01 more accurate that the accuracy model.  This </w:t>
-      </w:r>
-      <w:r>
-        <w:rPr>
-          <w:rFonts w:ascii="Times" w:eastAsia="Times New Roman" w:hAnsi="Times" w:cs="Times New Roman"/>
-          <w:color w:val="000000"/>
-        </w:rPr>
-        <w:t>seems to</w:t>
-      </w:r>
-      <w:r>
-        <w:rPr>
-          <w:rFonts w:ascii="Times" w:eastAsia="Times New Roman" w:hAnsi="Times" w:cs="Times New Roman"/>
-          <w:color w:val="000000"/>
-        </w:rPr>
-        <w:t xml:space="preserve"> give backing to the </w:t>
-      </w:r>
-      <w:r>
-        <w:rPr>
-          <w:rFonts w:ascii="Times" w:eastAsia="Times New Roman" w:hAnsi="Times" w:cs="Times New Roman"/>
-          <w:color w:val="000000"/>
-        </w:rPr>
-        <w:t xml:space="preserve">idea </w:t>
-      </w:r>
-      <w:r>
-        <w:rPr>
-          <w:rFonts w:ascii="Times" w:eastAsia="Times New Roman" w:hAnsi="Times" w:cs="Times New Roman"/>
-          <w:color w:val="000000"/>
-        </w:rPr>
-        <w:t>that improving accuracy it a lot harder task tha</w:t>
-      </w:r>
-      <w:r>
-        <w:rPr>
-          <w:rFonts w:ascii="Times" w:eastAsia="Times New Roman" w:hAnsi="Times" w:cs="Times New Roman"/>
-          <w:color w:val="000000"/>
-        </w:rPr>
-        <w:t>n</w:t>
-      </w:r>
-      <w:r>
-        <w:rPr>
-          <w:rFonts w:ascii="Times" w:eastAsia="Times New Roman" w:hAnsi="Times" w:cs="Times New Roman"/>
-          <w:color w:val="000000"/>
-        </w:rPr>
-        <w:t xml:space="preserve"> simply decreasing entropy.</w:t>
+        <w:t>On average it appears that the accuracy model is slightly more accurate at classifying data in the voting data set.  The accuracy model is ~2% more accurate than the Information Gain model.</w:t>
       </w:r>
     </w:p>
     <w:p>
@@ -3947,10 +3726,22 @@
           </w:p>
           <w:p>
             <w:r>
-              <w:t xml:space="preserve">                     </w:t>
-            </w:r>
-            <w:r>
-              <w:t>~Class Nodes</w:t>
+              <w:t xml:space="preserve">                     Node:  Class: 1</w:t>
+            </w:r>
+          </w:p>
+          <w:p>
+            <w:r>
+              <w:t xml:space="preserve">                     Node:  Class: 0</w:t>
+            </w:r>
+          </w:p>
+          <w:p>
+            <w:r>
+              <w:t xml:space="preserve">                     Node:  Class: 0</w:t>
+            </w:r>
+          </w:p>
+          <w:p>
+            <w:r>
+              <w:t xml:space="preserve">                     Node:  Class: 0</w:t>
             </w:r>
           </w:p>
           <w:p>
@@ -3973,10 +3764,22 @@
           </w:p>
           <w:p>
             <w:r>
-              <w:t xml:space="preserve">                            </w:t>
-            </w:r>
-            <w:r>
-              <w:t>~Class Nodes</w:t>
+              <w:t xml:space="preserve">                            Node:  Class: 0</w:t>
+            </w:r>
+          </w:p>
+          <w:p>
+            <w:r>
+              <w:t xml:space="preserve">                            Node:  Class: 1</w:t>
+            </w:r>
+          </w:p>
+          <w:p>
+            <w:r>
+              <w:t xml:space="preserve">                            Node:  Class: 0</w:t>
+            </w:r>
+          </w:p>
+          <w:p>
+            <w:r>
+              <w:t xml:space="preserve">                            Node:  Class: 0</w:t>
             </w:r>
           </w:p>
           <w:p>
@@ -4016,7 +3819,75 @@
           </w:p>
           <w:p>
             <w:r>
-              <w:t xml:space="preserve">              Node: Property: 'water-project-cost-sharing'</w:t>
+              <w:t xml:space="preserve">              Node:  Class: 0</w:t>
+            </w:r>
+          </w:p>
+          <w:p>
+            <w:r>
+              <w:t xml:space="preserve">              Node:  Class: 0</w:t>
+            </w:r>
+          </w:p>
+          <w:p>
+            <w:r>
+              <w:t xml:space="preserve">              Node:  Class: 0</w:t>
+            </w:r>
+          </w:p>
+          <w:p>
+            <w:r>
+              <w:t xml:space="preserve">       Node: Property: 'water-project-cost-sharing' &amp; 'adoption-of-the-budget-resolution'</w:t>
+            </w:r>
+          </w:p>
+          <w:p>
+            <w:r>
+              <w:t xml:space="preserve">              Node:  Class: 1</w:t>
+            </w:r>
+          </w:p>
+          <w:p>
+            <w:r>
+              <w:t xml:space="preserve">              Node:  Class: 1</w:t>
+            </w:r>
+          </w:p>
+          <w:p>
+            <w:r>
+              <w:t xml:space="preserve">              Node:  Class: 0</w:t>
+            </w:r>
+          </w:p>
+          <w:p>
+            <w:r>
+              <w:t xml:space="preserve">              Node:  Class: 1</w:t>
+            </w:r>
+          </w:p>
+          <w:p>
+            <w:r>
+              <w:t xml:space="preserve">       Node: Property: 'adoption-of-the-budget-resolution' &amp; '</w:t>
+            </w:r>
+            <w:proofErr w:type="spellStart"/>
+            <w:r>
+              <w:t>synfuels</w:t>
+            </w:r>
+            <w:proofErr w:type="spellEnd"/>
+            <w:r>
+              <w:t>-corporation-cutback'</w:t>
+            </w:r>
+          </w:p>
+          <w:p>
+            <w:r>
+              <w:t xml:space="preserve">              Node: Property: 'water-project-cost-sharing' &amp; 'duty-free-exports'</w:t>
+            </w:r>
+          </w:p>
+          <w:p>
+            <w:r>
+              <w:t xml:space="preserve">                     Node:  Class: 1</w:t>
+            </w:r>
+          </w:p>
+          <w:p>
+            <w:r>
+              <w:t xml:space="preserve">                     Node:  Class: 1</w:t>
+            </w:r>
+          </w:p>
+          <w:p>
+            <w:r>
+              <w:t xml:space="preserve">                     Node:  Class: 1</w:t>
             </w:r>
           </w:p>
           <w:p>
@@ -4026,121 +3897,17 @@
           </w:p>
           <w:p>
             <w:r>
-              <w:t xml:space="preserve">                     Node: Property: 'adoption-of-the-budget-resolution' &amp; 'mx-missile'</w:t>
-            </w:r>
-            <w:r>
-              <w:t xml:space="preserve"> </w:t>
-            </w:r>
-          </w:p>
-          <w:p>
-            <w:r>
-              <w:t xml:space="preserve">                             …</w:t>
-            </w:r>
-          </w:p>
-          <w:p>
-            <w:r>
-              <w:t xml:space="preserve">                            Node: Property: 'el-</w:t>
-            </w:r>
-            <w:proofErr w:type="spellStart"/>
-            <w:r>
-              <w:t>salvador</w:t>
-            </w:r>
-            <w:proofErr w:type="spellEnd"/>
-            <w:r>
-              <w:t>-aid' &amp; '</w:t>
-            </w:r>
-            <w:proofErr w:type="spellStart"/>
-            <w:r>
-              <w:t>synfuels</w:t>
-            </w:r>
-            <w:proofErr w:type="spellEnd"/>
-            <w:r>
-              <w:t>-corporation-cutback'</w:t>
-            </w:r>
-          </w:p>
-          <w:p>
-            <w:r>
-              <w:t xml:space="preserve">                            </w:t>
-            </w:r>
-            <w:r>
-              <w:t xml:space="preserve">       …</w:t>
-            </w:r>
-          </w:p>
-          <w:p>
-            <w:r>
-              <w:t xml:space="preserve">              Node:  Class: 0</w:t>
-            </w:r>
-          </w:p>
-          <w:p>
-            <w:r>
-              <w:t xml:space="preserve">              Node:  Class: 0</w:t>
-            </w:r>
-          </w:p>
-          <w:p>
-            <w:r>
-              <w:t xml:space="preserve">       Node: Property: 'water-project-cost-sharing' &amp; 'adoption-of-the-budget-resolution'</w:t>
-            </w:r>
-          </w:p>
-          <w:p>
-            <w:r>
-              <w:t xml:space="preserve">              </w:t>
-            </w:r>
-            <w:r>
-              <w:t>~Class Nodes</w:t>
-            </w:r>
-          </w:p>
-          <w:p>
-            <w:r>
-              <w:t xml:space="preserve">       Node: Property: 'adoption-of-the-budget-resolution' &amp; '</w:t>
-            </w:r>
-            <w:proofErr w:type="spellStart"/>
-            <w:r>
-              <w:t>synfuels</w:t>
-            </w:r>
-            <w:proofErr w:type="spellEnd"/>
-            <w:r>
-              <w:t>-corporation-cutback'</w:t>
-            </w:r>
-          </w:p>
-          <w:p>
-            <w:r>
-              <w:t xml:space="preserve">              Node: Property: 'water-project-cost-sharing' &amp; 'duty-free-exports'</w:t>
-            </w:r>
-          </w:p>
-          <w:p>
-            <w:r>
-              <w:t xml:space="preserve">                     </w:t>
-            </w:r>
-            <w:r>
-              <w:t>~Class Nodes</w:t>
-            </w:r>
-          </w:p>
-          <w:p>
-            <w:r>
               <w:t xml:space="preserve">              Node: Property: 'anti-satellite-test-ban' &amp; 'education-spending'</w:t>
             </w:r>
           </w:p>
           <w:p>
             <w:r>
-              <w:t xml:space="preserve">                     Node: Property: 'handicapped-infants'</w:t>
-            </w:r>
-          </w:p>
-          <w:p>
-            <w:r>
-              <w:t xml:space="preserve">                            …</w:t>
-            </w:r>
-          </w:p>
-          <w:p>
-            <w:r>
-              <w:t xml:space="preserve">                     Node: Property: 'handicapped-infants'</w:t>
-            </w:r>
-          </w:p>
-          <w:p>
-            <w:r>
-              <w:t xml:space="preserve">                            </w:t>
-            </w:r>
-            <w:r>
-              <w:t>…</w:t>
+              <w:t xml:space="preserve">                     Node:  Class: 1</w:t>
+            </w:r>
+          </w:p>
+          <w:p>
+            <w:r>
+              <w:t xml:space="preserve">                     Node:  Class: 1</w:t>
             </w:r>
           </w:p>
           <w:p>
@@ -4160,10 +3927,22 @@
           </w:p>
           <w:p>
             <w:r>
-              <w:t xml:space="preserve">                     </w:t>
-            </w:r>
-            <w:r>
-              <w:t>~Class Nodes</w:t>
+              <w:t xml:space="preserve">                     Node:  Class: 0</w:t>
+            </w:r>
+          </w:p>
+          <w:p>
+            <w:r>
+              <w:t xml:space="preserve">                     Node:  Class: 1</w:t>
+            </w:r>
+          </w:p>
+          <w:p>
+            <w:r>
+              <w:t xml:space="preserve">                     Node:  Class: 1</w:t>
+            </w:r>
+          </w:p>
+          <w:p>
+            <w:r>
+              <w:t xml:space="preserve">                     Node:  Class: 1</w:t>
             </w:r>
           </w:p>
           <w:p>
@@ -4271,7 +4050,14 @@
           <w:rFonts w:ascii="Times" w:eastAsia="Times New Roman" w:hAnsi="Times" w:cs="Times New Roman"/>
           <w:color w:val="000000"/>
         </w:rPr>
-        <w:t xml:space="preserve">decreased </w:t>
+        <w:t>increased</w:t>
+      </w:r>
+      <w:r>
+        <w:rPr>
+          <w:rFonts w:ascii="Times" w:eastAsia="Times New Roman" w:hAnsi="Times" w:cs="Times New Roman"/>
+          <w:color w:val="000000"/>
+        </w:rPr>
+        <w:t xml:space="preserve"> </w:t>
       </w:r>
       <w:r>
         <w:rPr>
@@ -4285,7 +4071,35 @@
           <w:rFonts w:ascii="Times" w:eastAsia="Times New Roman" w:hAnsi="Times" w:cs="Times New Roman"/>
           <w:color w:val="000000"/>
         </w:rPr>
-        <w:t xml:space="preserve"> number of branching nodes from 10 branch nodes to 6.  The voting data model decreased </w:t>
+        <w:t xml:space="preserve"> number of branching nodes from </w:t>
+      </w:r>
+      <w:r>
+        <w:rPr>
+          <w:rFonts w:ascii="Times" w:eastAsia="Times New Roman" w:hAnsi="Times" w:cs="Times New Roman"/>
+          <w:color w:val="000000"/>
+        </w:rPr>
+        <w:t>3</w:t>
+      </w:r>
+      <w:r>
+        <w:rPr>
+          <w:rFonts w:ascii="Times" w:eastAsia="Times New Roman" w:hAnsi="Times" w:cs="Times New Roman"/>
+          <w:color w:val="000000"/>
+        </w:rPr>
+        <w:t xml:space="preserve"> branch nodes to 6.  The voting data model </w:t>
+      </w:r>
+      <w:r>
+        <w:rPr>
+          <w:rFonts w:ascii="Times" w:eastAsia="Times New Roman" w:hAnsi="Times" w:cs="Times New Roman"/>
+          <w:color w:val="000000"/>
+        </w:rPr>
+        <w:t>increased</w:t>
+      </w:r>
+      <w:r>
+        <w:rPr>
+          <w:rFonts w:ascii="Times" w:eastAsia="Times New Roman" w:hAnsi="Times" w:cs="Times New Roman"/>
+          <w:color w:val="000000"/>
+        </w:rPr>
+        <w:t xml:space="preserve"> </w:t>
       </w:r>
       <w:r>
         <w:rPr>
@@ -4299,7 +4113,91 @@
           <w:rFonts w:ascii="Times" w:eastAsia="Times New Roman" w:hAnsi="Times" w:cs="Times New Roman"/>
           <w:color w:val="000000"/>
         </w:rPr>
-        <w:t xml:space="preserve"> number of branching nodes from 68 nodes to 35.  There was a similar effect to the overall number of nodes, where the number of nodes in the iris model went from 21 nodes to 19.  The voting data also showed a decrease in the number of nodes from 137 nodes to 97.</w:t>
+        <w:t xml:space="preserve"> number of branching nodes from </w:t>
+      </w:r>
+      <w:r>
+        <w:rPr>
+          <w:rFonts w:ascii="Times" w:eastAsia="Times New Roman" w:hAnsi="Times" w:cs="Times New Roman"/>
+          <w:color w:val="000000"/>
+        </w:rPr>
+        <w:t>6</w:t>
+      </w:r>
+      <w:r>
+        <w:rPr>
+          <w:rFonts w:ascii="Times" w:eastAsia="Times New Roman" w:hAnsi="Times" w:cs="Times New Roman"/>
+          <w:color w:val="000000"/>
+        </w:rPr>
+        <w:t xml:space="preserve"> nodes to </w:t>
+      </w:r>
+      <w:r>
+        <w:rPr>
+          <w:rFonts w:ascii="Times" w:eastAsia="Times New Roman" w:hAnsi="Times" w:cs="Times New Roman"/>
+          <w:color w:val="000000"/>
+        </w:rPr>
+        <w:t>13</w:t>
+      </w:r>
+      <w:r>
+        <w:rPr>
+          <w:rFonts w:ascii="Times" w:eastAsia="Times New Roman" w:hAnsi="Times" w:cs="Times New Roman"/>
+          <w:color w:val="000000"/>
+        </w:rPr>
+        <w:t xml:space="preserve">.  There was a similar effect to the overall number of nodes, where the number of nodes in the iris model went from </w:t>
+      </w:r>
+      <w:r>
+        <w:rPr>
+          <w:rFonts w:ascii="Times" w:eastAsia="Times New Roman" w:hAnsi="Times" w:cs="Times New Roman"/>
+          <w:color w:val="000000"/>
+        </w:rPr>
+        <w:t>7</w:t>
+      </w:r>
+      <w:r>
+        <w:rPr>
+          <w:rFonts w:ascii="Times" w:eastAsia="Times New Roman" w:hAnsi="Times" w:cs="Times New Roman"/>
+          <w:color w:val="000000"/>
+        </w:rPr>
+        <w:t xml:space="preserve"> nodes to 19.</w:t>
+      </w:r>
+      <w:r>
+        <w:rPr>
+          <w:rFonts w:ascii="Times" w:eastAsia="Times New Roman" w:hAnsi="Times" w:cs="Times New Roman"/>
+          <w:color w:val="000000"/>
+        </w:rPr>
+        <w:t xml:space="preserve">  The voting data also showed an increase </w:t>
+      </w:r>
+      <w:r>
+        <w:rPr>
+          <w:rFonts w:ascii="Times" w:eastAsia="Times New Roman" w:hAnsi="Times" w:cs="Times New Roman"/>
+          <w:color w:val="000000"/>
+        </w:rPr>
+        <w:t xml:space="preserve">in the number of nodes from </w:t>
+      </w:r>
+      <w:r>
+        <w:rPr>
+          <w:rFonts w:ascii="Times" w:eastAsia="Times New Roman" w:hAnsi="Times" w:cs="Times New Roman"/>
+          <w:color w:val="000000"/>
+        </w:rPr>
+        <w:t>13</w:t>
+      </w:r>
+      <w:r>
+        <w:rPr>
+          <w:rFonts w:ascii="Times" w:eastAsia="Times New Roman" w:hAnsi="Times" w:cs="Times New Roman"/>
+          <w:color w:val="000000"/>
+        </w:rPr>
+        <w:t xml:space="preserve"> nodes to </w:t>
+      </w:r>
+      <w:r>
+        <w:rPr>
+          <w:rFonts w:ascii="Times" w:eastAsia="Times New Roman" w:hAnsi="Times" w:cs="Times New Roman"/>
+          <w:color w:val="000000"/>
+        </w:rPr>
+        <w:t>47</w:t>
+      </w:r>
+      <w:r>
+        <w:rPr>
+          <w:rFonts w:ascii="Times" w:eastAsia="Times New Roman" w:hAnsi="Times" w:cs="Times New Roman"/>
+          <w:color w:val="000000"/>
+        </w:rPr>
+        <w:t>.</w:t>
       </w:r>
       <w:r>
         <w:rPr>
@@ -4433,7 +4331,21 @@
           <w:rFonts w:ascii="Times" w:eastAsia="Times New Roman" w:hAnsi="Times" w:cs="Times New Roman"/>
           <w:color w:val="000000"/>
         </w:rPr>
-        <w:t xml:space="preserve"> where as the voting data follow a roughly similar path.  The iris data with only one attribute selection followed a path of selecting on </w:t>
+        <w:t xml:space="preserve"> where as the voting data follow a roughly similar path.  The iris data with </w:t>
+      </w:r>
+      <w:r>
+        <w:rPr>
+          <w:rFonts w:ascii="Times" w:eastAsia="Times New Roman" w:hAnsi="Times" w:cs="Times New Roman"/>
+          <w:color w:val="000000"/>
+        </w:rPr>
+        <w:t xml:space="preserve">allowance for </w:t>
+      </w:r>
+      <w:r>
+        <w:rPr>
+          <w:rFonts w:ascii="Times" w:eastAsia="Times New Roman" w:hAnsi="Times" w:cs="Times New Roman"/>
+          <w:color w:val="000000"/>
+        </w:rPr>
+        <w:t xml:space="preserve">only one attribute selection followed a path of selecting on </w:t>
       </w:r>
       <w:proofErr w:type="spellStart"/>
       <w:r>
@@ -4688,21 +4600,35 @@
           <w:rFonts w:ascii="Times" w:eastAsia="Times New Roman" w:hAnsi="Times" w:cs="Times New Roman"/>
           <w:color w:val="000000"/>
         </w:rPr>
-        <w:t xml:space="preserve"> accuracy-training algorithm to select on multiple attributes helped to decrease the difficult</w:t>
-      </w:r>
-      <w:r>
-        <w:rPr>
-          <w:rFonts w:ascii="Times" w:eastAsia="Times New Roman" w:hAnsi="Times" w:cs="Times New Roman"/>
-          <w:color w:val="000000"/>
-        </w:rPr>
-        <w:t>y</w:t>
-      </w:r>
-      <w:r>
-        <w:rPr>
-          <w:rFonts w:ascii="Times" w:eastAsia="Times New Roman" w:hAnsi="Times" w:cs="Times New Roman"/>
-          <w:color w:val="000000"/>
-        </w:rPr>
-        <w:t xml:space="preserve"> of the problem, in the sense of decreasing the size of the model trees.</w:t>
+        <w:t xml:space="preserve"> accuracy-training algorithm to select </w:t>
+      </w:r>
+      <w:r>
+        <w:rPr>
+          <w:rFonts w:ascii="Times" w:eastAsia="Times New Roman" w:hAnsi="Times" w:cs="Times New Roman"/>
+          <w:color w:val="000000"/>
+        </w:rPr>
+        <w:t>on multiple attributes helped it increase the accuracy of its predictions</w:t>
+      </w:r>
+      <w:r>
+        <w:rPr>
+          <w:rFonts w:ascii="Times" w:eastAsia="Times New Roman" w:hAnsi="Times" w:cs="Times New Roman"/>
+          <w:color w:val="000000"/>
+        </w:rPr>
+        <w:t>.</w:t>
+      </w:r>
+      <w:r>
+        <w:rPr>
+          <w:rFonts w:ascii="Times" w:eastAsia="Times New Roman" w:hAnsi="Times" w:cs="Times New Roman"/>
+          <w:color w:val="000000"/>
+        </w:rPr>
+        <w:t xml:space="preserve">  It was </w:t>
+      </w:r>
+      <w:r>
+        <w:rPr>
+          <w:rFonts w:ascii="Times" w:eastAsia="Times New Roman" w:hAnsi="Times" w:cs="Times New Roman"/>
+          <w:color w:val="000000"/>
+        </w:rPr>
+        <w:t>able to create a larger tree indicating that it was able to further improve accuracy.</w:t>
       </w:r>
     </w:p>
     <w:p>
@@ -4736,17 +4662,7 @@
           <w:b/>
           <w:color w:val="000000"/>
         </w:rPr>
-        <w:t>Explain why it may be necessary to t</w:t>
-      </w:r>
-      <w:bookmarkStart w:id="0" w:name="_GoBack"/>
-      <w:bookmarkEnd w:id="0"/>
-      <w:r>
-        <w:rPr>
-          <w:rFonts w:ascii="Times" w:eastAsia="Times New Roman" w:hAnsi="Times" w:cs="Times New Roman"/>
-          <w:b/>
-          <w:color w:val="000000"/>
-        </w:rPr>
-        <w:t xml:space="preserve">hus extend the decision </w:t>
+        <w:t xml:space="preserve">Explain why it may be necessary to thus extend the decision </w:t>
       </w:r>
       <w:proofErr w:type="gramStart"/>
       <w:r>
@@ -4764,7 +4680,15 @@
           <w:b/>
           <w:color w:val="000000"/>
         </w:rPr>
-        <w:t xml:space="preserve"> algorithm when using accuracy as the splitting criterion (and why the extension is of little value when information gain is the splitting criterion).</w:t>
+        <w:t xml:space="preserve"> algorithm when using accur</w:t>
+      </w:r>
+      <w:r>
+        <w:rPr>
+          <w:rFonts w:ascii="Times" w:eastAsia="Times New Roman" w:hAnsi="Times" w:cs="Times New Roman"/>
+          <w:b/>
+          <w:color w:val="000000"/>
+        </w:rPr>
+        <w:t>acy as the splitting criterion.</w:t>
       </w:r>
     </w:p>
     <w:p>
@@ -4952,11 +4876,8 @@
         </w:rPr>
         <w:t xml:space="preserve"> with entropy wont help the algorithm much, if any.</w:t>
       </w:r>
-    </w:p>
-    <w:p>
-      <w:pPr>
-        <w:ind w:left="960"/>
-      </w:pPr>
+      <w:bookmarkStart w:id="0" w:name="_GoBack"/>
+      <w:bookmarkEnd w:id="0"/>
     </w:p>
     <w:sectPr>
       <w:pgSz w:w="12240" w:h="15840"/>
@@ -5436,7 +5357,6 @@
   <w:style w:type="character" w:default="1" w:styleId="DefaultParagraphFont">
     <w:name w:val="Default Paragraph Font"/>
     <w:uiPriority w:val="1"/>
-    <w:semiHidden/>
     <w:unhideWhenUsed/>
   </w:style>
   <w:style w:type="table" w:default="1" w:styleId="TableNormal">
@@ -5668,7 +5588,6 @@
   <w:style w:type="character" w:default="1" w:styleId="DefaultParagraphFont">
     <w:name w:val="Default Paragraph Font"/>
     <w:uiPriority w:val="1"/>
-    <w:semiHidden/>
     <w:unhideWhenUsed/>
   </w:style>
   <w:style w:type="table" w:default="1" w:styleId="TableNormal">
@@ -6066,7 +5985,7 @@
 </file>
 
 <file path=customXml/itemProps1.xml><?xml version="1.0" encoding="utf-8"?>
-<ds:datastoreItem xmlns:ds="http://schemas.openxmlformats.org/officeDocument/2006/customXml" ds:itemID="{8C71BAD3-CE7E-E847-A0D1-F3A116158A3A}">
+<ds:datastoreItem xmlns:ds="http://schemas.openxmlformats.org/officeDocument/2006/customXml" ds:itemID="{28C271A0-DCB4-D14B-A7DF-8040029DCD28}">
   <ds:schemaRefs>
     <ds:schemaRef ds:uri="http://schemas.openxmlformats.org/officeDocument/2006/bibliography"/>
   </ds:schemaRefs>

</xml_diff>